<commit_message>
before posting into blog-Views/ETL added
</commit_message>
<xml_diff>
--- a/Additional/CTE.docx
+++ b/Additional/CTE.docx
@@ -283,9 +283,1183 @@
         </w:r>
       </w:hyperlink>
     </w:p>
-    <w:p>
+    <w:p/>
+    <w:p>
+      <w:pPr>
+        <w:shd w:val="clear" w:color="auto" w:fill="FFFFFF"/>
+        <w:spacing w:after="240" w:line="240" w:lineRule="auto"/>
+        <w:outlineLvl w:val="1"/>
+        <w:rPr>
+          <w:rFonts w:ascii="Arial" w:eastAsia="Times New Roman" w:hAnsi="Arial" w:cs="Arial"/>
+          <w:b/>
+          <w:bCs/>
+          <w:color w:val="000000"/>
+          <w:sz w:val="24"/>
+          <w:szCs w:val="24"/>
+        </w:rPr>
+      </w:pPr>
+      <w:r>
+        <w:rPr>
+          <w:rFonts w:ascii="Arial" w:eastAsia="Times New Roman" w:hAnsi="Arial" w:cs="Arial"/>
+          <w:b/>
+          <w:bCs/>
+          <w:color w:val="000000"/>
+          <w:sz w:val="24"/>
+          <w:szCs w:val="24"/>
+        </w:rPr>
+        <w:t>Difference between CTE and View</w:t>
+      </w:r>
+    </w:p>
+    <w:p>
+      <w:pPr>
+        <w:shd w:val="clear" w:color="auto" w:fill="FFFFFF"/>
+        <w:spacing w:after="240" w:line="240" w:lineRule="auto"/>
+        <w:outlineLvl w:val="1"/>
+        <w:rPr>
+          <w:rFonts w:ascii="Arial" w:eastAsia="Times New Roman" w:hAnsi="Arial" w:cs="Arial"/>
+          <w:b/>
+          <w:bCs/>
+          <w:color w:val="000000"/>
+          <w:sz w:val="17"/>
+          <w:szCs w:val="17"/>
+        </w:rPr>
+      </w:pPr>
+      <w:r>
+        <w:rPr>
+          <w:rFonts w:ascii="inherit" w:eastAsia="Times New Roman" w:hAnsi="inherit" w:cs="Arial"/>
+          <w:color w:val="222222"/>
+          <w:sz w:val="36"/>
+          <w:szCs w:val="36"/>
+        </w:rPr>
+        <w:t>        </w:t>
+      </w:r>
+      <w:r>
+        <w:rPr>
+          <w:rFonts w:ascii="inherit" w:eastAsia="Times New Roman" w:hAnsi="inherit" w:cs="Arial"/>
+          <w:color w:val="222222"/>
+          <w:sz w:val="20"/>
+          <w:szCs w:val="20"/>
+        </w:rPr>
+        <w:t>       A CTE is a temporary/logical View, it is not store physically. It is a named query, the result for which is only </w:t>
+      </w:r>
+      <w:r>
+        <w:rPr>
+          <w:rFonts w:ascii="Arial" w:eastAsia="Times New Roman" w:hAnsi="Arial" w:cs="Arial"/>
+          <w:color w:val="222222"/>
+          <w:sz w:val="20"/>
+          <w:szCs w:val="20"/>
+        </w:rPr>
+        <w:t>available</w:t>
+      </w:r>
+      <w:r>
+        <w:rPr>
+          <w:rFonts w:ascii="inherit" w:eastAsia="Times New Roman" w:hAnsi="inherit" w:cs="Arial"/>
+          <w:color w:val="222222"/>
+          <w:sz w:val="20"/>
+          <w:szCs w:val="20"/>
+        </w:rPr>
+        <w:t> to the very next query after the CTE is defined. CTE is defined using WITH clause.</w:t>
+      </w:r>
+    </w:p>
+    <w:p>
+      <w:pPr>
+        <w:shd w:val="clear" w:color="auto" w:fill="FFFFFF"/>
+        <w:spacing w:after="0" w:line="277" w:lineRule="atLeast"/>
+        <w:rPr>
+          <w:rFonts w:ascii="Arial" w:eastAsia="Times New Roman" w:hAnsi="Arial" w:cs="Arial"/>
+          <w:color w:val="222222"/>
+          <w:sz w:val="20"/>
+          <w:szCs w:val="20"/>
+        </w:rPr>
+      </w:pPr>
+      <w:r>
+        <w:rPr>
+          <w:rFonts w:ascii="inherit" w:eastAsia="Times New Roman" w:hAnsi="inherit" w:cs="Arial"/>
+          <w:color w:val="222222"/>
+          <w:sz w:val="20"/>
+          <w:szCs w:val="20"/>
+        </w:rPr>
+        <w:t>                  A View is a physical object that is present in the database. View is as good as a Table but it doesn't store data physically as compared to a table, only the data schema is stored in View. View,when referred, pulls data by executing the query that is associated with it.</w:t>
+      </w:r>
+    </w:p>
+    <w:p>
+      <w:pPr>
+        <w:shd w:val="clear" w:color="auto" w:fill="FFFFFF"/>
+        <w:spacing w:after="0" w:line="277" w:lineRule="atLeast"/>
+        <w:rPr>
+          <w:rFonts w:ascii="Arial" w:eastAsia="Times New Roman" w:hAnsi="Arial" w:cs="Arial"/>
+          <w:color w:val="222222"/>
+          <w:sz w:val="20"/>
+          <w:szCs w:val="20"/>
+        </w:rPr>
+      </w:pPr>
+    </w:p>
+    <w:p>
+      <w:pPr>
+        <w:shd w:val="clear" w:color="auto" w:fill="FFFFFF"/>
+        <w:spacing w:after="0" w:line="277" w:lineRule="atLeast"/>
+        <w:rPr>
+          <w:rFonts w:ascii="Arial" w:eastAsia="Times New Roman" w:hAnsi="Arial" w:cs="Arial"/>
+          <w:b/>
+          <w:color w:val="222222"/>
+          <w:sz w:val="20"/>
+          <w:szCs w:val="20"/>
+        </w:rPr>
+      </w:pPr>
+      <w:r>
+        <w:rPr>
+          <w:rFonts w:ascii="Arial" w:eastAsia="Times New Roman" w:hAnsi="Arial" w:cs="Arial"/>
+          <w:b/>
+          <w:color w:val="222222"/>
+          <w:sz w:val="20"/>
+          <w:szCs w:val="20"/>
+        </w:rPr>
+        <w:t>Stackoverflow:</w:t>
+      </w:r>
+    </w:p>
+    <w:p>
+      <w:pPr>
+        <w:shd w:val="clear" w:color="auto" w:fill="FFFFFF"/>
+        <w:spacing w:after="0" w:line="277" w:lineRule="atLeast"/>
+        <w:rPr>
+          <w:rFonts w:ascii="Arial" w:eastAsia="Times New Roman" w:hAnsi="Arial" w:cs="Arial"/>
+          <w:color w:val="222222"/>
+          <w:sz w:val="20"/>
+          <w:szCs w:val="20"/>
+        </w:rPr>
+      </w:pPr>
+      <w:r>
+        <w:rPr>
+          <w:rFonts w:ascii="inherit" w:eastAsia="Times New Roman" w:hAnsi="inherit" w:cs="Arial"/>
+          <w:color w:val="222222"/>
+          <w:sz w:val="20"/>
+          <w:szCs w:val="20"/>
+        </w:rPr>
+        <w:t>                 The biggest difference between a CTE and View, is that, View or derived table cannot call itself, whereas CTE can call itself and hence support recursion.</w:t>
+      </w:r>
+    </w:p>
+    <w:p>
+      <w:pPr>
+        <w:shd w:val="clear" w:color="auto" w:fill="FFFFFF"/>
+        <w:spacing w:after="0" w:line="277" w:lineRule="atLeast"/>
+        <w:rPr>
+          <w:rFonts w:ascii="Arial" w:eastAsia="Times New Roman" w:hAnsi="Arial" w:cs="Arial"/>
+          <w:color w:val="222222"/>
+          <w:sz w:val="20"/>
+          <w:szCs w:val="20"/>
+        </w:rPr>
+      </w:pPr>
+    </w:p>
+    <w:p>
+      <w:pPr>
+        <w:pStyle w:val="NormalWeb"/>
+        <w:shd w:val="clear" w:color="auto" w:fill="FFFFFF"/>
+        <w:spacing w:before="0" w:beforeAutospacing="0" w:after="0" w:afterAutospacing="0" w:line="267" w:lineRule="atLeast"/>
+        <w:textAlignment w:val="baseline"/>
+        <w:rPr>
+          <w:rFonts w:ascii="Arial" w:hAnsi="Arial" w:cs="Arial"/>
+          <w:color w:val="000000"/>
+          <w:sz w:val="21"/>
+          <w:szCs w:val="21"/>
+        </w:rPr>
+      </w:pPr>
+      <w:r>
+        <w:rPr>
+          <w:rFonts w:ascii="Arial" w:hAnsi="Arial" w:cs="Arial"/>
+          <w:color w:val="000000"/>
+          <w:sz w:val="21"/>
+          <w:szCs w:val="21"/>
+        </w:rPr>
+        <w:t>A table contains data, a view is just a</w:t>
+      </w:r>
+      <w:r>
+        <w:rPr>
+          <w:rStyle w:val="apple-converted-space"/>
+          <w:rFonts w:ascii="Arial" w:hAnsi="Arial" w:cs="Arial"/>
+          <w:color w:val="000000"/>
+          <w:sz w:val="21"/>
+          <w:szCs w:val="21"/>
+        </w:rPr>
+        <w:t> </w:t>
+      </w:r>
+      <w:r>
+        <w:rPr>
+          <w:rStyle w:val="HTMLCode"/>
+          <w:rFonts w:ascii="Consolas" w:hAnsi="Consolas" w:cs="Consolas"/>
+          <w:color w:val="000000"/>
+          <w:sz w:val="21"/>
+          <w:szCs w:val="21"/>
+          <w:bdr w:val="none" w:sz="0" w:space="0" w:color="auto" w:frame="1"/>
+          <w:shd w:val="clear" w:color="auto" w:fill="EEEEEE"/>
+        </w:rPr>
+        <w:t>SELECT</w:t>
+      </w:r>
+      <w:r>
+        <w:rPr>
+          <w:rStyle w:val="apple-converted-space"/>
+          <w:rFonts w:ascii="Arial" w:hAnsi="Arial" w:cs="Arial"/>
+          <w:color w:val="000000"/>
+          <w:sz w:val="21"/>
+          <w:szCs w:val="21"/>
+        </w:rPr>
+        <w:t> </w:t>
+      </w:r>
+      <w:r>
+        <w:rPr>
+          <w:rFonts w:ascii="Arial" w:hAnsi="Arial" w:cs="Arial"/>
+          <w:color w:val="000000"/>
+          <w:sz w:val="21"/>
+          <w:szCs w:val="21"/>
+        </w:rPr>
+        <w:t>statement which has been saved in the database (more or less, depending on your database).</w:t>
+      </w:r>
+    </w:p>
+    <w:p>
+      <w:pPr>
+        <w:pStyle w:val="NormalWeb"/>
+        <w:shd w:val="clear" w:color="auto" w:fill="FFFFFF"/>
+        <w:spacing w:before="0" w:beforeAutospacing="0" w:after="240" w:afterAutospacing="0" w:line="267" w:lineRule="atLeast"/>
+        <w:textAlignment w:val="baseline"/>
+        <w:rPr>
+          <w:rFonts w:ascii="Arial" w:hAnsi="Arial" w:cs="Arial"/>
+          <w:color w:val="000000"/>
+          <w:sz w:val="21"/>
+          <w:szCs w:val="21"/>
+        </w:rPr>
+      </w:pPr>
+      <w:r>
+        <w:rPr>
+          <w:rFonts w:ascii="Arial" w:hAnsi="Arial" w:cs="Arial"/>
+          <w:color w:val="000000"/>
+          <w:sz w:val="21"/>
+          <w:szCs w:val="21"/>
+        </w:rPr>
+        <w:t>The advantage of a view is that it can join data from several tables thus creating a new view of it. Say you have a database with salaries and you need to do some complex statistical queries on it.</w:t>
+      </w:r>
+    </w:p>
+    <w:p>
+      <w:pPr>
+        <w:pStyle w:val="NormalWeb"/>
+        <w:shd w:val="clear" w:color="auto" w:fill="FFFFFF"/>
+        <w:spacing w:before="0" w:beforeAutospacing="0" w:after="0" w:afterAutospacing="0" w:line="267" w:lineRule="atLeast"/>
+        <w:textAlignment w:val="baseline"/>
+        <w:rPr>
+          <w:rFonts w:ascii="Consolas" w:hAnsi="Consolas" w:cs="Consolas"/>
+          <w:color w:val="000000"/>
+          <w:sz w:val="21"/>
+          <w:szCs w:val="21"/>
+          <w:bdr w:val="none" w:sz="0" w:space="0" w:color="auto" w:frame="1"/>
+          <w:shd w:val="clear" w:color="auto" w:fill="EEEEEE"/>
+        </w:rPr>
+      </w:pPr>
+      <w:r>
+        <w:rPr>
+          <w:rFonts w:ascii="Arial" w:hAnsi="Arial" w:cs="Arial"/>
+          <w:color w:val="000000"/>
+          <w:sz w:val="21"/>
+          <w:szCs w:val="21"/>
+        </w:rPr>
+        <w:t>Instead of sending the complex query to the database all the time, you can save the query as a view and then</w:t>
+      </w:r>
+      <w:r>
+        <w:rPr>
+          <w:rStyle w:val="apple-converted-space"/>
+          <w:rFonts w:ascii="Arial" w:hAnsi="Arial" w:cs="Arial"/>
+          <w:color w:val="000000"/>
+          <w:sz w:val="21"/>
+          <w:szCs w:val="21"/>
+        </w:rPr>
+        <w:t> </w:t>
+      </w:r>
+      <w:r>
+        <w:rPr>
+          <w:rStyle w:val="HTMLCode"/>
+          <w:rFonts w:ascii="Consolas" w:hAnsi="Consolas" w:cs="Consolas"/>
+          <w:color w:val="000000"/>
+          <w:sz w:val="21"/>
+          <w:szCs w:val="21"/>
+          <w:bdr w:val="none" w:sz="0" w:space="0" w:color="auto" w:frame="1"/>
+          <w:shd w:val="clear" w:color="auto" w:fill="EEEEEE"/>
+        </w:rPr>
+        <w:t>SELECT * FROM vie</w:t>
+      </w:r>
+      <w:r>
+        <w:rPr>
+          <w:rFonts w:asciiTheme="minorHAnsi" w:eastAsiaTheme="minorHAnsi" w:hAnsiTheme="minorHAnsi" w:cstheme="minorBidi"/>
+        </w:rPr>
+        <w:tab/>
+      </w:r>
+    </w:p>
+    <w:p>
+      <w:pPr>
+        <w:pStyle w:val="NormalWeb"/>
+        <w:shd w:val="clear" w:color="auto" w:fill="FFFFFF"/>
+        <w:spacing w:after="0" w:line="267" w:lineRule="atLeast"/>
+        <w:textAlignment w:val="baseline"/>
+        <w:rPr>
+          <w:rFonts w:asciiTheme="minorHAnsi" w:eastAsiaTheme="minorHAnsi" w:hAnsiTheme="minorHAnsi" w:cstheme="minorBidi"/>
+          <w:b/>
+        </w:rPr>
+      </w:pPr>
+    </w:p>
+    <w:p>
+      <w:pPr>
+        <w:pStyle w:val="NormalWeb"/>
+        <w:shd w:val="clear" w:color="auto" w:fill="FFFFFF"/>
+        <w:spacing w:after="0" w:line="267" w:lineRule="atLeast"/>
+        <w:textAlignment w:val="baseline"/>
+        <w:rPr>
+          <w:rFonts w:asciiTheme="minorHAnsi" w:eastAsiaTheme="minorHAnsi" w:hAnsiTheme="minorHAnsi" w:cstheme="minorBidi"/>
+          <w:b/>
+        </w:rPr>
+      </w:pPr>
+      <w:r>
+        <w:rPr>
+          <w:rFonts w:asciiTheme="minorHAnsi" w:eastAsiaTheme="minorHAnsi" w:hAnsiTheme="minorHAnsi" w:cstheme="minorBidi"/>
+          <w:b/>
+        </w:rPr>
+        <w:lastRenderedPageBreak/>
+        <w:t>What is the difference between a Table, View and Synonym in SQL?</w:t>
+      </w:r>
+    </w:p>
+    <w:p>
+      <w:pPr>
+        <w:pStyle w:val="NoSpacing"/>
+      </w:pPr>
+      <w:r>
+        <w:t>A Table is a repository of data, where in the table itself is a physical entity. The table resi</w:t>
+      </w:r>
+      <w:r>
+        <w:t>des physically in the database.</w:t>
+      </w:r>
+    </w:p>
+    <w:p>
+      <w:pPr>
+        <w:pStyle w:val="NoSpacing"/>
+      </w:pPr>
+      <w:r>
+        <w:t xml:space="preserve">A View is not a part of the database's physical representation. It is precompiled, so that data retrieval behaves faster, and also provide a </w:t>
+      </w:r>
+      <w:r>
+        <w:t>secure accessibility mechanism.</w:t>
+      </w:r>
+    </w:p>
+    <w:p>
+      <w:pPr>
+        <w:pStyle w:val="NormalWeb"/>
+        <w:shd w:val="clear" w:color="auto" w:fill="FFFFFF"/>
+        <w:spacing w:after="0" w:line="267" w:lineRule="atLeast"/>
+        <w:textAlignment w:val="baseline"/>
+        <w:rPr>
+          <w:rFonts w:asciiTheme="minorHAnsi" w:eastAsiaTheme="minorHAnsi" w:hAnsiTheme="minorHAnsi" w:cstheme="minorBidi"/>
+          <w:b/>
+        </w:rPr>
+      </w:pPr>
+      <w:r>
+        <w:rPr>
+          <w:rFonts w:asciiTheme="minorHAnsi" w:eastAsiaTheme="minorHAnsi" w:hAnsiTheme="minorHAnsi" w:cstheme="minorBidi"/>
+          <w:b/>
+        </w:rPr>
+        <w:t>See code example below:</w:t>
+      </w:r>
+    </w:p>
+    <w:p>
+      <w:pPr>
+        <w:pStyle w:val="NoSpacing"/>
+      </w:pPr>
+      <w:r>
+        <w:t>Create table T_EMPLOYEE</w:t>
+      </w:r>
+    </w:p>
+    <w:p>
+      <w:pPr>
+        <w:pStyle w:val="NoSpacing"/>
+      </w:pPr>
+      <w:r>
+        <w:t>(Emp_Id integer primary key,</w:t>
+      </w:r>
+    </w:p>
+    <w:p>
+      <w:pPr>
+        <w:pStyle w:val="NoSpacing"/>
+      </w:pPr>
+      <w:r>
+        <w:t xml:space="preserve">Name varchar2(50) </w:t>
+      </w:r>
+    </w:p>
+    <w:p>
+      <w:pPr>
+        <w:pStyle w:val="NoSpacing"/>
+      </w:pPr>
+      <w:r>
+        <w:t xml:space="preserve">Skillset varchar2(200), </w:t>
+      </w:r>
+    </w:p>
+    <w:p>
+      <w:pPr>
+        <w:pStyle w:val="NoSpacing"/>
+      </w:pPr>
+      <w:r>
+        <w:t>Salary number(12,2),</w:t>
+      </w:r>
+    </w:p>
+    <w:p>
+      <w:pPr>
+        <w:pStyle w:val="NoSpacing"/>
+      </w:pPr>
+      <w:r>
+        <w:t>DOB datetime);</w:t>
+      </w:r>
+    </w:p>
+    <w:p>
+      <w:pPr>
+        <w:pStyle w:val="NormalWeb"/>
+        <w:shd w:val="clear" w:color="auto" w:fill="FFFFFF"/>
+        <w:spacing w:after="0" w:line="267" w:lineRule="atLeast"/>
+        <w:textAlignment w:val="baseline"/>
+        <w:rPr>
+          <w:rFonts w:asciiTheme="minorHAnsi" w:eastAsiaTheme="minorHAnsi" w:hAnsiTheme="minorHAnsi" w:cstheme="minorBidi"/>
+        </w:rPr>
+      </w:pPr>
+      <w:r>
+        <w:rPr>
+          <w:rFonts w:asciiTheme="minorHAnsi" w:eastAsiaTheme="minorHAnsi" w:hAnsiTheme="minorHAnsi" w:cstheme="minorBidi"/>
+        </w:rPr>
+        <w:t>Say there is a scenario where Salary is not to be shown to a group of users, a View may be created to display allowable information:</w:t>
+      </w:r>
+    </w:p>
+    <w:p>
+      <w:pPr>
+        <w:pStyle w:val="NoSpacing"/>
+      </w:pPr>
+      <w:r>
+        <w:t xml:space="preserve">Create view EMP_SOME_DETAILS </w:t>
+      </w:r>
+    </w:p>
+    <w:p>
+      <w:pPr>
+        <w:pStyle w:val="NoSpacing"/>
+      </w:pPr>
+      <w:r>
+        <w:t xml:space="preserve">as </w:t>
+      </w:r>
+    </w:p>
+    <w:p>
+      <w:pPr>
+        <w:pStyle w:val="NoSpacing"/>
+      </w:pPr>
+      <w:r>
+        <w:t>(Select Emp_Id, Name, Skillset, DOB</w:t>
+      </w:r>
+    </w:p>
+    <w:p>
+      <w:pPr>
+        <w:pStyle w:val="NoSpacing"/>
+      </w:pPr>
+      <w:r>
+        <w:t>From T_EMPLOYEE);</w:t>
+      </w:r>
+    </w:p>
+    <w:p>
+      <w:pPr>
+        <w:pStyle w:val="NoSpacing"/>
+        <w:rPr>
+          <w:b/>
+        </w:rPr>
+      </w:pPr>
+    </w:p>
+    <w:p>
+      <w:pPr>
+        <w:pStyle w:val="NoSpacing"/>
+        <w:rPr>
+          <w:b/>
+        </w:rPr>
+      </w:pPr>
+      <w:r>
+        <w:rPr>
+          <w:b/>
+        </w:rPr>
+        <w:t xml:space="preserve">The advantages of using a view are as follows: </w:t>
+      </w:r>
+    </w:p>
+    <w:p>
+      <w:pPr>
+        <w:pStyle w:val="NoSpacing"/>
+      </w:pPr>
+      <w:r>
+        <w:t xml:space="preserve">- It may access data from a table, multiple tables, view, multiple views, or a combination of these </w:t>
+      </w:r>
+    </w:p>
+    <w:p>
+      <w:pPr>
+        <w:pStyle w:val="NoSpacing"/>
+      </w:pPr>
+      <w:r>
+        <w:t xml:space="preserve">- A view connects to the data of its base table(s). </w:t>
+      </w:r>
+    </w:p>
+    <w:p>
+      <w:pPr>
+        <w:pStyle w:val="NoSpacing"/>
+      </w:pPr>
+      <w:r>
+        <w:t>- Provides a secure m</w:t>
+      </w:r>
+      <w:r>
+        <w:t xml:space="preserve">echanism of data accessibility </w:t>
+      </w:r>
+    </w:p>
+    <w:p>
+      <w:pPr>
+        <w:pStyle w:val="NormalWeb"/>
+        <w:shd w:val="clear" w:color="auto" w:fill="FFFFFF"/>
+        <w:spacing w:after="0" w:line="267" w:lineRule="atLeast"/>
+        <w:textAlignment w:val="baseline"/>
+        <w:rPr>
+          <w:rFonts w:asciiTheme="minorHAnsi" w:eastAsiaTheme="minorHAnsi" w:hAnsiTheme="minorHAnsi" w:cstheme="minorBidi"/>
+        </w:rPr>
+      </w:pPr>
+      <w:r>
+        <w:rPr>
+          <w:rFonts w:asciiTheme="minorHAnsi" w:eastAsiaTheme="minorHAnsi" w:hAnsiTheme="minorHAnsi" w:cstheme="minorBidi"/>
+          <w:b/>
+        </w:rPr>
+        <w:t xml:space="preserve">Synonym </w:t>
+      </w:r>
+      <w:r>
+        <w:rPr>
+          <w:rFonts w:asciiTheme="minorHAnsi" w:eastAsiaTheme="minorHAnsi" w:hAnsiTheme="minorHAnsi" w:cstheme="minorBidi"/>
+        </w:rPr>
+        <w:t xml:space="preserve">is alternate name assigned to a table, view, sequence or program unit. </w:t>
+      </w:r>
+    </w:p>
+    <w:p>
+      <w:pPr>
+        <w:pStyle w:val="NoSpacing"/>
+      </w:pPr>
+      <w:r>
+        <w:t xml:space="preserve">- It may be used to shadow the original name and owner of the actual entity </w:t>
+      </w:r>
+    </w:p>
+    <w:p>
+      <w:pPr>
+        <w:pStyle w:val="NoSpacing"/>
+      </w:pPr>
+      <w:r>
+        <w:t>- Extends the reach of tables, by allowing public access to the synonym</w:t>
+      </w:r>
+    </w:p>
+    <w:p>
+      <w:pPr>
+        <w:shd w:val="clear" w:color="auto" w:fill="FFFFFF"/>
+        <w:spacing w:after="0" w:line="267" w:lineRule="atLeast"/>
+        <w:textAlignment w:val="baseline"/>
+        <w:rPr>
+          <w:rFonts w:ascii="Arial" w:eastAsia="Times New Roman" w:hAnsi="Arial" w:cs="Arial"/>
+          <w:i/>
+          <w:iCs/>
+          <w:color w:val="000000"/>
+          <w:sz w:val="21"/>
+          <w:szCs w:val="21"/>
+          <w:bdr w:val="none" w:sz="0" w:space="0" w:color="auto" w:frame="1"/>
+        </w:rPr>
+      </w:pPr>
+    </w:p>
+    <w:p>
+      <w:pPr>
+        <w:shd w:val="clear" w:color="auto" w:fill="FFFFFF"/>
+        <w:spacing w:after="0" w:line="267" w:lineRule="atLeast"/>
+        <w:textAlignment w:val="baseline"/>
+        <w:rPr>
+          <w:rFonts w:ascii="Arial" w:eastAsia="Times New Roman" w:hAnsi="Arial" w:cs="Arial"/>
+          <w:b/>
+          <w:color w:val="000000"/>
+          <w:sz w:val="21"/>
+          <w:szCs w:val="21"/>
+        </w:rPr>
+      </w:pPr>
+      <w:r>
+        <w:rPr>
+          <w:rFonts w:ascii="Arial" w:eastAsia="Times New Roman" w:hAnsi="Arial" w:cs="Arial"/>
+          <w:b/>
+          <w:i/>
+          <w:iCs/>
+          <w:color w:val="000000"/>
+          <w:sz w:val="21"/>
+          <w:szCs w:val="21"/>
+          <w:bdr w:val="none" w:sz="0" w:space="0" w:color="auto" w:frame="1"/>
+        </w:rPr>
+        <w:t>1) What is a view useful for?</w:t>
+      </w:r>
+    </w:p>
+    <w:p>
+      <w:pPr>
+        <w:shd w:val="clear" w:color="auto" w:fill="FFFFFF" w:themeFill="background1"/>
+        <w:spacing w:after="150" w:line="267" w:lineRule="atLeast"/>
+        <w:textAlignment w:val="baseline"/>
+        <w:rPr>
+          <w:rFonts w:ascii="Arial" w:eastAsia="Times New Roman" w:hAnsi="Arial" w:cs="Arial"/>
+          <w:color w:val="000000"/>
+          <w:sz w:val="21"/>
+          <w:szCs w:val="21"/>
+        </w:rPr>
+      </w:pPr>
+      <w:r>
+        <w:rPr>
+          <w:rFonts w:ascii="Arial" w:eastAsia="Times New Roman" w:hAnsi="Arial" w:cs="Arial"/>
+          <w:b/>
+          <w:bCs/>
+          <w:color w:val="000000"/>
+          <w:sz w:val="21"/>
+          <w:szCs w:val="21"/>
+          <w:bdr w:val="none" w:sz="0" w:space="0" w:color="auto" w:frame="1"/>
+        </w:rPr>
+        <w:t>IOPO</w:t>
+      </w:r>
+      <w:r>
+        <w:rPr>
+          <w:rFonts w:ascii="Arial" w:eastAsia="Times New Roman" w:hAnsi="Arial" w:cs="Arial"/>
+          <w:color w:val="000000"/>
+          <w:sz w:val="21"/>
+          <w:szCs w:val="21"/>
+        </w:rPr>
+        <w:t> In One Place Only</w:t>
+      </w:r>
+      <w:r>
+        <w:rPr>
+          <w:rFonts w:ascii="Arial" w:eastAsia="Times New Roman" w:hAnsi="Arial" w:cs="Arial"/>
+          <w:color w:val="000000"/>
+          <w:sz w:val="21"/>
+          <w:szCs w:val="21"/>
+        </w:rPr>
+        <w:br/>
+      </w:r>
+      <w:r>
+        <w:rPr>
+          <w:rFonts w:ascii="Arial" w:eastAsia="Times New Roman" w:hAnsi="Arial" w:cs="Arial"/>
+          <w:color w:val="000000"/>
+          <w:sz w:val="21"/>
+          <w:szCs w:val="21"/>
+        </w:rPr>
+        <w:br/>
+        <w:t>•Whether you consider the data itself or the queries that reference the joined tables, utilizing a view avoids unnecessary redundancy. </w:t>
+      </w:r>
+      <w:r>
+        <w:rPr>
+          <w:rFonts w:ascii="Arial" w:eastAsia="Times New Roman" w:hAnsi="Arial" w:cs="Arial"/>
+          <w:color w:val="000000"/>
+          <w:sz w:val="21"/>
+          <w:szCs w:val="21"/>
+        </w:rPr>
+        <w:br/>
+      </w:r>
+      <w:r>
+        <w:rPr>
+          <w:rFonts w:ascii="Arial" w:eastAsia="Times New Roman" w:hAnsi="Arial" w:cs="Arial"/>
+          <w:color w:val="000000"/>
+          <w:sz w:val="21"/>
+          <w:szCs w:val="21"/>
+        </w:rPr>
+        <w:br/>
+        <w:t>•Views also provide an abstracting layer preventing direct access to the tables (and the resulting handcuffing referencing physical dependencies). In fact, I think it's </w:t>
+      </w:r>
+      <w:r>
+        <w:rPr>
+          <w:rFonts w:ascii="Arial" w:eastAsia="Times New Roman" w:hAnsi="Arial" w:cs="Arial"/>
+          <w:i/>
+          <w:iCs/>
+          <w:color w:val="000000"/>
+          <w:sz w:val="21"/>
+          <w:szCs w:val="21"/>
+          <w:bdr w:val="none" w:sz="0" w:space="0" w:color="auto" w:frame="1"/>
+        </w:rPr>
+        <w:t>good practice</w:t>
+      </w:r>
+      <w:r>
+        <w:rPr>
+          <w:rFonts w:ascii="Arial" w:eastAsia="Times New Roman" w:hAnsi="Arial" w:cs="Arial"/>
+          <w:color w:val="000000"/>
+          <w:sz w:val="17"/>
+          <w:szCs w:val="17"/>
+          <w:bdr w:val="none" w:sz="0" w:space="0" w:color="auto" w:frame="1"/>
+          <w:vertAlign w:val="superscript"/>
+        </w:rPr>
+        <w:t>1</w:t>
+      </w:r>
+      <w:r>
+        <w:rPr>
+          <w:rFonts w:ascii="Arial" w:eastAsia="Times New Roman" w:hAnsi="Arial" w:cs="Arial"/>
+          <w:color w:val="000000"/>
+          <w:sz w:val="21"/>
+          <w:szCs w:val="21"/>
+        </w:rPr>
+        <w:t> to offer only abstracted access to your underlying data (using views &amp; table-valued functions), including views such as </w:t>
+      </w:r>
+      <w:r>
+        <w:rPr>
+          <w:rFonts w:ascii="Arial" w:eastAsia="Times New Roman" w:hAnsi="Arial" w:cs="Arial"/>
+          <w:color w:val="000000"/>
+          <w:sz w:val="21"/>
+          <w:szCs w:val="21"/>
+        </w:rPr>
+        <w:br/>
+      </w:r>
+      <w:r>
+        <w:rPr>
+          <w:rFonts w:ascii="Arial" w:eastAsia="Times New Roman" w:hAnsi="Arial" w:cs="Arial"/>
+          <w:color w:val="000000"/>
+          <w:sz w:val="21"/>
+          <w:szCs w:val="21"/>
+        </w:rPr>
+        <w:br/>
+      </w:r>
+      <w:r>
+        <w:rPr>
+          <w:rFonts w:ascii="Consolas" w:eastAsia="Times New Roman" w:hAnsi="Consolas" w:cs="Consolas"/>
+          <w:color w:val="000000"/>
+          <w:sz w:val="21"/>
+          <w:szCs w:val="21"/>
+          <w:bdr w:val="none" w:sz="0" w:space="0" w:color="auto" w:frame="1"/>
+          <w:shd w:val="clear" w:color="auto" w:fill="EEEEEE"/>
+        </w:rPr>
+        <w:t xml:space="preserve">CREATE VIEW AS </w:t>
+      </w:r>
+      <w:r>
+        <w:rPr>
+          <w:rFonts w:ascii="Consolas" w:eastAsia="Times New Roman" w:hAnsi="Consolas" w:cs="Consolas"/>
+          <w:color w:val="000000"/>
+          <w:sz w:val="21"/>
+          <w:szCs w:val="21"/>
+          <w:bdr w:val="none" w:sz="0" w:space="0" w:color="auto" w:frame="1"/>
+          <w:shd w:val="clear" w:color="auto" w:fill="EEEEEE"/>
+        </w:rPr>
+        <w:br/>
+        <w:t>      SELECT * FROM tblData</w:t>
+      </w:r>
+      <w:r>
+        <w:rPr>
+          <w:rFonts w:ascii="Arial" w:eastAsia="Times New Roman" w:hAnsi="Arial" w:cs="Arial"/>
+          <w:color w:val="000000"/>
+          <w:sz w:val="21"/>
+          <w:szCs w:val="21"/>
+        </w:rPr>
+        <w:br/>
+      </w:r>
+      <w:r>
+        <w:rPr>
+          <w:rFonts w:ascii="Arial" w:eastAsia="Times New Roman" w:hAnsi="Arial" w:cs="Arial"/>
+          <w:color w:val="000000"/>
+          <w:sz w:val="21"/>
+          <w:szCs w:val="21"/>
+        </w:rPr>
+        <w:lastRenderedPageBreak/>
+        <w:br/>
+      </w:r>
+      <w:r>
+        <w:rPr>
+          <w:rFonts w:ascii="Arial" w:eastAsia="Times New Roman" w:hAnsi="Arial" w:cs="Arial"/>
+          <w:color w:val="000000"/>
+          <w:sz w:val="17"/>
+          <w:szCs w:val="17"/>
+          <w:bdr w:val="none" w:sz="0" w:space="0" w:color="auto" w:frame="1"/>
+          <w:vertAlign w:val="superscript"/>
+        </w:rPr>
+        <w:t>1</w:t>
+      </w:r>
+      <w:r>
+        <w:rPr>
+          <w:rFonts w:ascii="Arial" w:eastAsia="Times New Roman" w:hAnsi="Arial" w:cs="Arial"/>
+          <w:color w:val="000000"/>
+          <w:sz w:val="21"/>
+          <w:szCs w:val="21"/>
+        </w:rPr>
+        <w:t>I hafta admit there's a good deal of "Do as I say; not as I do" in that advice ;)</w:t>
+      </w:r>
+    </w:p>
+    <w:p>
+      <w:pPr>
+        <w:shd w:val="clear" w:color="auto" w:fill="FFFFFF" w:themeFill="background1"/>
+        <w:spacing w:after="0" w:line="267" w:lineRule="atLeast"/>
+        <w:textAlignment w:val="baseline"/>
+        <w:rPr>
+          <w:rFonts w:ascii="Arial" w:eastAsia="Times New Roman" w:hAnsi="Arial" w:cs="Arial"/>
+          <w:color w:val="000000"/>
+          <w:sz w:val="21"/>
+          <w:szCs w:val="21"/>
+        </w:rPr>
+      </w:pPr>
+      <w:r>
+        <w:rPr>
+          <w:rFonts w:ascii="Arial" w:eastAsia="Times New Roman" w:hAnsi="Arial" w:cs="Arial"/>
+          <w:i/>
+          <w:iCs/>
+          <w:color w:val="000000"/>
+          <w:sz w:val="21"/>
+          <w:szCs w:val="21"/>
+          <w:bdr w:val="none" w:sz="0" w:space="0" w:color="auto" w:frame="1"/>
+        </w:rPr>
+        <w:t>2) Are there any situations in which it is tempting to use a view when you shouldn't use one?</w:t>
+      </w:r>
+    </w:p>
+    <w:p>
+      <w:pPr>
+        <w:shd w:val="clear" w:color="auto" w:fill="FFFFFF" w:themeFill="background1"/>
+        <w:spacing w:after="150" w:line="267" w:lineRule="atLeast"/>
+        <w:textAlignment w:val="baseline"/>
+        <w:rPr>
+          <w:rFonts w:ascii="Arial" w:eastAsia="Times New Roman" w:hAnsi="Arial" w:cs="Arial"/>
+          <w:color w:val="000000"/>
+          <w:sz w:val="21"/>
+          <w:szCs w:val="21"/>
+        </w:rPr>
+      </w:pPr>
+      <w:r>
+        <w:rPr>
+          <w:rFonts w:ascii="Arial" w:eastAsia="Times New Roman" w:hAnsi="Arial" w:cs="Arial"/>
+          <w:color w:val="000000"/>
+          <w:sz w:val="21"/>
+          <w:szCs w:val="21"/>
+        </w:rPr>
+        <w:t>Performance in view joins used to be a concern (e.g. SQL 2000). I'm no expert, but I haven't worried about it in a while. (Nor can I think of where I'm presently using view joins.)</w:t>
+      </w:r>
+      <w:r>
+        <w:rPr>
+          <w:rFonts w:ascii="Arial" w:eastAsia="Times New Roman" w:hAnsi="Arial" w:cs="Arial"/>
+          <w:color w:val="000000"/>
+          <w:sz w:val="21"/>
+          <w:szCs w:val="21"/>
+        </w:rPr>
+        <w:br/>
+      </w:r>
+      <w:r>
+        <w:rPr>
+          <w:rFonts w:ascii="Arial" w:eastAsia="Times New Roman" w:hAnsi="Arial" w:cs="Arial"/>
+          <w:color w:val="000000"/>
+          <w:sz w:val="21"/>
+          <w:szCs w:val="21"/>
+        </w:rPr>
+        <w:br/>
+        <w:t>Another situation where a view might be overkill is when the view is only referenced from one calling location and a derived table could be used instead. Just like an anonymous type is preferable to a class in .NET if the anonymous type is only used/referenced once.</w:t>
+      </w:r>
+      <w:r>
+        <w:rPr>
+          <w:rFonts w:ascii="Arial" w:eastAsia="Times New Roman" w:hAnsi="Arial" w:cs="Arial"/>
+          <w:color w:val="000000"/>
+          <w:sz w:val="21"/>
+          <w:szCs w:val="21"/>
+        </w:rPr>
+        <w:br/>
+      </w:r>
+      <w:r>
+        <w:rPr>
+          <w:rFonts w:ascii="Arial" w:eastAsia="Times New Roman" w:hAnsi="Arial" w:cs="Arial"/>
+          <w:color w:val="000000"/>
+          <w:sz w:val="21"/>
+          <w:szCs w:val="21"/>
+        </w:rPr>
+        <w:br/>
+        <w:t>    • See the derived table description in   http://msdn.microsoft.com/en-us/library/ms177634.aspx</w:t>
+      </w:r>
+    </w:p>
+    <w:p>
+      <w:pPr>
+        <w:shd w:val="clear" w:color="auto" w:fill="FFFFFF" w:themeFill="background1"/>
+        <w:spacing w:after="0" w:line="267" w:lineRule="atLeast"/>
+        <w:textAlignment w:val="baseline"/>
+        <w:rPr>
+          <w:rFonts w:ascii="Arial" w:eastAsia="Times New Roman" w:hAnsi="Arial" w:cs="Arial"/>
+          <w:color w:val="000000"/>
+          <w:sz w:val="21"/>
+          <w:szCs w:val="21"/>
+        </w:rPr>
+      </w:pPr>
+      <w:r>
+        <w:rPr>
+          <w:rFonts w:ascii="Arial" w:eastAsia="Times New Roman" w:hAnsi="Arial" w:cs="Arial"/>
+          <w:i/>
+          <w:iCs/>
+          <w:color w:val="000000"/>
+          <w:sz w:val="21"/>
+          <w:szCs w:val="21"/>
+          <w:bdr w:val="none" w:sz="0" w:space="0" w:color="auto" w:frame="1"/>
+        </w:rPr>
+        <w:t>3) Why would you use a view in lieu of something like a table-valued function or vice versa?</w:t>
+      </w:r>
+    </w:p>
+    <w:p>
+      <w:pPr>
+        <w:shd w:val="clear" w:color="auto" w:fill="FFFFFF" w:themeFill="background1"/>
+        <w:spacing w:after="150" w:line="267" w:lineRule="atLeast"/>
+        <w:textAlignment w:val="baseline"/>
+        <w:rPr>
+          <w:rFonts w:ascii="Arial" w:eastAsia="Times New Roman" w:hAnsi="Arial" w:cs="Arial"/>
+          <w:color w:val="000000"/>
+          <w:sz w:val="21"/>
+          <w:szCs w:val="21"/>
+        </w:rPr>
+      </w:pPr>
+      <w:r>
+        <w:rPr>
+          <w:rFonts w:ascii="Arial" w:eastAsia="Times New Roman" w:hAnsi="Arial" w:cs="Arial"/>
+          <w:color w:val="000000"/>
+          <w:sz w:val="21"/>
+          <w:szCs w:val="21"/>
+        </w:rPr>
+        <w:t>(Aside from performance reasons) A table-valued function is functionally equivalent to a parameterized view. In fact, a common simple table-valued function use case is simply to add a WHERE clause filter to an already existing view in a single object.</w:t>
+      </w:r>
+    </w:p>
+    <w:p>
+      <w:pPr>
+        <w:shd w:val="clear" w:color="auto" w:fill="FFFFFF" w:themeFill="background1"/>
+        <w:spacing w:after="0" w:line="267" w:lineRule="atLeast"/>
+        <w:textAlignment w:val="baseline"/>
+        <w:rPr>
+          <w:rFonts w:ascii="Arial" w:eastAsia="Times New Roman" w:hAnsi="Arial" w:cs="Arial"/>
+          <w:color w:val="000000"/>
+          <w:sz w:val="21"/>
+          <w:szCs w:val="21"/>
+        </w:rPr>
+      </w:pPr>
+      <w:r>
+        <w:rPr>
+          <w:rFonts w:ascii="Arial" w:eastAsia="Times New Roman" w:hAnsi="Arial" w:cs="Arial"/>
+          <w:i/>
+          <w:iCs/>
+          <w:color w:val="000000"/>
+          <w:sz w:val="21"/>
+          <w:szCs w:val="21"/>
+          <w:bdr w:val="none" w:sz="0" w:space="0" w:color="auto" w:frame="1"/>
+        </w:rPr>
+        <w:t>4) Are there any circumstances that a view might be useful that aren't apparent at first glance?</w:t>
+      </w:r>
+    </w:p>
+    <w:p>
+      <w:pPr>
+        <w:shd w:val="clear" w:color="auto" w:fill="FFFFFF"/>
+        <w:spacing w:after="240" w:line="267" w:lineRule="atLeast"/>
+        <w:textAlignment w:val="baseline"/>
+        <w:rPr>
+          <w:rFonts w:ascii="Arial" w:eastAsia="Times New Roman" w:hAnsi="Arial" w:cs="Arial"/>
+          <w:b/>
+          <w:color w:val="000000"/>
+          <w:sz w:val="21"/>
+          <w:szCs w:val="21"/>
+        </w:rPr>
+      </w:pPr>
+    </w:p>
+    <w:p>
+      <w:pPr>
+        <w:shd w:val="clear" w:color="auto" w:fill="FFFFFF"/>
+        <w:spacing w:after="240" w:line="267" w:lineRule="atLeast"/>
+        <w:textAlignment w:val="baseline"/>
+        <w:rPr>
+          <w:rFonts w:ascii="Arial" w:eastAsia="Times New Roman" w:hAnsi="Arial" w:cs="Arial"/>
+          <w:b/>
+          <w:color w:val="000000"/>
+          <w:sz w:val="21"/>
+          <w:szCs w:val="21"/>
+        </w:rPr>
+      </w:pPr>
       <w:bookmarkStart w:id="0" w:name="_GoBack"/>
       <w:bookmarkEnd w:id="0"/>
+      <w:r>
+        <w:rPr>
+          <w:rFonts w:ascii="Arial" w:eastAsia="Times New Roman" w:hAnsi="Arial" w:cs="Arial"/>
+          <w:b/>
+          <w:color w:val="000000"/>
+          <w:sz w:val="21"/>
+          <w:szCs w:val="21"/>
+        </w:rPr>
+        <w:t>A view provides several benefits.</w:t>
+      </w:r>
+    </w:p>
+    <w:p>
+      <w:pPr>
+        <w:shd w:val="clear" w:color="auto" w:fill="FFFFFF"/>
+        <w:spacing w:after="0" w:line="267" w:lineRule="atLeast"/>
+        <w:textAlignment w:val="baseline"/>
+        <w:rPr>
+          <w:rFonts w:ascii="Arial" w:eastAsia="Times New Roman" w:hAnsi="Arial" w:cs="Arial"/>
+          <w:color w:val="000000"/>
+          <w:sz w:val="21"/>
+          <w:szCs w:val="21"/>
+        </w:rPr>
+      </w:pPr>
+      <w:r>
+        <w:rPr>
+          <w:rFonts w:ascii="Arial" w:eastAsia="Times New Roman" w:hAnsi="Arial" w:cs="Arial"/>
+          <w:b/>
+          <w:bCs/>
+          <w:color w:val="000000"/>
+          <w:sz w:val="21"/>
+          <w:szCs w:val="21"/>
+          <w:bdr w:val="none" w:sz="0" w:space="0" w:color="auto" w:frame="1"/>
+        </w:rPr>
+        <w:t>1. Views can hide complexity</w:t>
+      </w:r>
+    </w:p>
+    <w:p>
+      <w:pPr>
+        <w:shd w:val="clear" w:color="auto" w:fill="FFFFFF"/>
+        <w:spacing w:after="240" w:line="267" w:lineRule="atLeast"/>
+        <w:textAlignment w:val="baseline"/>
+        <w:rPr>
+          <w:rFonts w:ascii="Arial" w:eastAsia="Times New Roman" w:hAnsi="Arial" w:cs="Arial"/>
+          <w:color w:val="000000"/>
+          <w:sz w:val="21"/>
+          <w:szCs w:val="21"/>
+        </w:rPr>
+      </w:pPr>
+      <w:r>
+        <w:rPr>
+          <w:rFonts w:ascii="Arial" w:eastAsia="Times New Roman" w:hAnsi="Arial" w:cs="Arial"/>
+          <w:color w:val="000000"/>
+          <w:sz w:val="21"/>
+          <w:szCs w:val="21"/>
+        </w:rPr>
+        <w:t>If you have a query that requires joining several tables, or has complex logic or calculations, you can code all that logic into a view, then select from the view just like you would a table.</w:t>
+      </w:r>
+    </w:p>
+    <w:p>
+      <w:pPr>
+        <w:shd w:val="clear" w:color="auto" w:fill="FFFFFF"/>
+        <w:spacing w:after="0" w:line="267" w:lineRule="atLeast"/>
+        <w:textAlignment w:val="baseline"/>
+        <w:rPr>
+          <w:rFonts w:ascii="Arial" w:eastAsia="Times New Roman" w:hAnsi="Arial" w:cs="Arial"/>
+          <w:color w:val="000000"/>
+          <w:sz w:val="21"/>
+          <w:szCs w:val="21"/>
+        </w:rPr>
+      </w:pPr>
+      <w:r>
+        <w:rPr>
+          <w:rFonts w:ascii="Arial" w:eastAsia="Times New Roman" w:hAnsi="Arial" w:cs="Arial"/>
+          <w:b/>
+          <w:bCs/>
+          <w:color w:val="000000"/>
+          <w:sz w:val="21"/>
+          <w:szCs w:val="21"/>
+          <w:bdr w:val="none" w:sz="0" w:space="0" w:color="auto" w:frame="1"/>
+        </w:rPr>
+        <w:t>2. Views can be used as a security mechanism</w:t>
+      </w:r>
+    </w:p>
+    <w:p>
+      <w:pPr>
+        <w:shd w:val="clear" w:color="auto" w:fill="FFFFFF"/>
+        <w:spacing w:after="240" w:line="267" w:lineRule="atLeast"/>
+        <w:textAlignment w:val="baseline"/>
+        <w:rPr>
+          <w:rFonts w:ascii="Arial" w:eastAsia="Times New Roman" w:hAnsi="Arial" w:cs="Arial"/>
+          <w:color w:val="000000"/>
+          <w:sz w:val="21"/>
+          <w:szCs w:val="21"/>
+        </w:rPr>
+      </w:pPr>
+      <w:r>
+        <w:rPr>
+          <w:rFonts w:ascii="Arial" w:eastAsia="Times New Roman" w:hAnsi="Arial" w:cs="Arial"/>
+          <w:color w:val="000000"/>
+          <w:sz w:val="21"/>
+          <w:szCs w:val="21"/>
+        </w:rPr>
+        <w:t>A view can select certain columns and/or rows from a table, and permissions set on the view instead of the underlying tables. This allows surfacing only the data that a user needs to see.</w:t>
+      </w:r>
+    </w:p>
+    <w:p>
+      <w:pPr>
+        <w:shd w:val="clear" w:color="auto" w:fill="FFFFFF"/>
+        <w:spacing w:after="0" w:line="267" w:lineRule="atLeast"/>
+        <w:textAlignment w:val="baseline"/>
+        <w:rPr>
+          <w:rFonts w:ascii="Arial" w:eastAsia="Times New Roman" w:hAnsi="Arial" w:cs="Arial"/>
+          <w:color w:val="000000"/>
+          <w:sz w:val="21"/>
+          <w:szCs w:val="21"/>
+        </w:rPr>
+      </w:pPr>
+      <w:r>
+        <w:rPr>
+          <w:rFonts w:ascii="Arial" w:eastAsia="Times New Roman" w:hAnsi="Arial" w:cs="Arial"/>
+          <w:b/>
+          <w:bCs/>
+          <w:color w:val="000000"/>
+          <w:sz w:val="21"/>
+          <w:szCs w:val="21"/>
+          <w:bdr w:val="none" w:sz="0" w:space="0" w:color="auto" w:frame="1"/>
+        </w:rPr>
+        <w:t>3. Views can simplify supporting legacy code</w:t>
+      </w:r>
+    </w:p>
+    <w:p>
+      <w:pPr>
+        <w:shd w:val="clear" w:color="auto" w:fill="FFFFFF"/>
+        <w:spacing w:after="240" w:line="267" w:lineRule="atLeast"/>
+        <w:textAlignment w:val="baseline"/>
+        <w:rPr>
+          <w:rFonts w:ascii="Arial" w:eastAsia="Times New Roman" w:hAnsi="Arial" w:cs="Arial"/>
+          <w:color w:val="000000"/>
+          <w:sz w:val="21"/>
+          <w:szCs w:val="21"/>
+        </w:rPr>
+      </w:pPr>
+      <w:r>
+        <w:rPr>
+          <w:rFonts w:ascii="Arial" w:eastAsia="Times New Roman" w:hAnsi="Arial" w:cs="Arial"/>
+          <w:color w:val="000000"/>
+          <w:sz w:val="21"/>
+          <w:szCs w:val="21"/>
+        </w:rPr>
+        <w:t>If you need to refactor a table that would break a lot of code, you can replace the table with a view of the same name. The view provides the exact same schema as the original table, while the actual schema has changed. This keeps the legacy code that references the table from breaking, allowing you to change the legacy code at your leisure.</w:t>
+      </w:r>
+    </w:p>
+    <w:p>
+      <w:pPr>
+        <w:shd w:val="clear" w:color="auto" w:fill="FFFFFF"/>
+        <w:spacing w:after="240" w:line="267" w:lineRule="atLeast"/>
+        <w:textAlignment w:val="baseline"/>
+        <w:rPr>
+          <w:rFonts w:ascii="Arial" w:eastAsia="Times New Roman" w:hAnsi="Arial" w:cs="Arial"/>
+          <w:color w:val="000000"/>
+          <w:sz w:val="21"/>
+          <w:szCs w:val="21"/>
+        </w:rPr>
+      </w:pPr>
+      <w:r>
+        <w:rPr>
+          <w:rFonts w:ascii="Arial" w:eastAsia="Times New Roman" w:hAnsi="Arial" w:cs="Arial"/>
+          <w:color w:val="000000"/>
+          <w:sz w:val="21"/>
+          <w:szCs w:val="21"/>
+        </w:rPr>
+        <w:t>These are just some of the many examples of how views can be useful.</w:t>
+      </w:r>
+    </w:p>
+    <w:p>
+      <w:pPr>
+        <w:pStyle w:val="NormalWeb"/>
+        <w:shd w:val="clear" w:color="auto" w:fill="FFFFFF" w:themeFill="background1"/>
+        <w:spacing w:after="0" w:line="267" w:lineRule="atLeast"/>
+        <w:textAlignment w:val="baseline"/>
+        <w:rPr>
+          <w:rFonts w:asciiTheme="minorHAnsi" w:eastAsiaTheme="minorHAnsi" w:hAnsiTheme="minorHAnsi" w:cstheme="minorBidi"/>
+        </w:rPr>
+      </w:pPr>
+    </w:p>
+    <w:p>
+      <w:pPr>
+        <w:pStyle w:val="NormalWeb"/>
+        <w:shd w:val="clear" w:color="auto" w:fill="FFFFFF" w:themeFill="background1"/>
+        <w:spacing w:before="0" w:beforeAutospacing="0" w:after="0" w:afterAutospacing="0" w:line="267" w:lineRule="atLeast"/>
+        <w:textAlignment w:val="baseline"/>
+        <w:rPr>
+          <w:rFonts w:ascii="Arial" w:hAnsi="Arial" w:cs="Arial"/>
+          <w:color w:val="000000"/>
+          <w:sz w:val="21"/>
+          <w:szCs w:val="21"/>
+        </w:rPr>
+      </w:pPr>
     </w:p>
     <w:sectPr>
       <w:pgSz w:w="12240" w:h="15840"/>
@@ -457,6 +1631,25 @@
     <w:name w:val="Normal"/>
     <w:qFormat/>
   </w:style>
+  <w:style w:type="paragraph" w:styleId="Heading2">
+    <w:name w:val="heading 2"/>
+    <w:basedOn w:val="Normal"/>
+    <w:link w:val="Heading2Char"/>
+    <w:uiPriority w:val="9"/>
+    <w:qFormat/>
+    <w:rsid w:val="00A5597E"/>
+    <w:pPr>
+      <w:spacing w:before="100" w:beforeAutospacing="1" w:after="100" w:afterAutospacing="1" w:line="240" w:lineRule="auto"/>
+      <w:outlineLvl w:val="1"/>
+    </w:pPr>
+    <w:rPr>
+      <w:rFonts w:ascii="Times New Roman" w:eastAsia="Times New Roman" w:hAnsi="Times New Roman" w:cs="Times New Roman"/>
+      <w:b/>
+      <w:bCs/>
+      <w:sz w:val="36"/>
+      <w:szCs w:val="36"/>
+    </w:rPr>
+  </w:style>
   <w:style w:type="character" w:default="1" w:styleId="DefaultParagraphFont">
     <w:name w:val="Default Paragraph Font"/>
     <w:uiPriority w:val="1"/>
@@ -510,6 +1703,132 @@
       <w:color w:val="0000FF" w:themeColor="hyperlink"/>
       <w:u w:val="single"/>
     </w:rPr>
+  </w:style>
+  <w:style w:type="character" w:customStyle="1" w:styleId="Heading2Char">
+    <w:name w:val="Heading 2 Char"/>
+    <w:basedOn w:val="DefaultParagraphFont"/>
+    <w:link w:val="Heading2"/>
+    <w:uiPriority w:val="9"/>
+    <w:rsid w:val="00A5597E"/>
+    <w:rPr>
+      <w:rFonts w:ascii="Times New Roman" w:eastAsia="Times New Roman" w:hAnsi="Times New Roman" w:cs="Times New Roman"/>
+      <w:b/>
+      <w:bCs/>
+      <w:sz w:val="36"/>
+      <w:szCs w:val="36"/>
+    </w:rPr>
+  </w:style>
+  <w:style w:type="paragraph" w:styleId="NormalWeb">
+    <w:name w:val="Normal (Web)"/>
+    <w:basedOn w:val="Normal"/>
+    <w:uiPriority w:val="99"/>
+    <w:semiHidden/>
+    <w:unhideWhenUsed/>
+    <w:rsid w:val="00A5597E"/>
+    <w:pPr>
+      <w:spacing w:before="100" w:beforeAutospacing="1" w:after="100" w:afterAutospacing="1" w:line="240" w:lineRule="auto"/>
+    </w:pPr>
+    <w:rPr>
+      <w:rFonts w:ascii="Times New Roman" w:eastAsia="Times New Roman" w:hAnsi="Times New Roman" w:cs="Times New Roman"/>
+      <w:sz w:val="24"/>
+      <w:szCs w:val="24"/>
+    </w:rPr>
+  </w:style>
+  <w:style w:type="character" w:styleId="HTMLCode">
+    <w:name w:val="HTML Code"/>
+    <w:basedOn w:val="DefaultParagraphFont"/>
+    <w:uiPriority w:val="99"/>
+    <w:semiHidden/>
+    <w:unhideWhenUsed/>
+    <w:rsid w:val="00A5597E"/>
+    <w:rPr>
+      <w:rFonts w:ascii="Courier New" w:eastAsia="Times New Roman" w:hAnsi="Courier New" w:cs="Courier New"/>
+      <w:sz w:val="20"/>
+      <w:szCs w:val="20"/>
+    </w:rPr>
+  </w:style>
+  <w:style w:type="paragraph" w:customStyle="1" w:styleId="q">
+    <w:name w:val="q"/>
+    <w:basedOn w:val="Normal"/>
+    <w:rsid w:val="00C778C3"/>
+    <w:pPr>
+      <w:spacing w:before="100" w:beforeAutospacing="1" w:after="100" w:afterAutospacing="1" w:line="240" w:lineRule="auto"/>
+    </w:pPr>
+    <w:rPr>
+      <w:rFonts w:ascii="Times New Roman" w:eastAsia="Times New Roman" w:hAnsi="Times New Roman" w:cs="Times New Roman"/>
+      <w:sz w:val="24"/>
+      <w:szCs w:val="24"/>
+    </w:rPr>
+  </w:style>
+  <w:style w:type="character" w:customStyle="1" w:styleId="klink">
+    <w:name w:val="klink"/>
+    <w:basedOn w:val="DefaultParagraphFont"/>
+    <w:rsid w:val="00C778C3"/>
+  </w:style>
+  <w:style w:type="paragraph" w:customStyle="1" w:styleId="a">
+    <w:name w:val="a"/>
+    <w:basedOn w:val="Normal"/>
+    <w:rsid w:val="00C778C3"/>
+    <w:pPr>
+      <w:spacing w:before="100" w:beforeAutospacing="1" w:after="100" w:afterAutospacing="1" w:line="240" w:lineRule="auto"/>
+    </w:pPr>
+    <w:rPr>
+      <w:rFonts w:ascii="Times New Roman" w:eastAsia="Times New Roman" w:hAnsi="Times New Roman" w:cs="Times New Roman"/>
+      <w:sz w:val="24"/>
+      <w:szCs w:val="24"/>
+    </w:rPr>
+  </w:style>
+  <w:style w:type="paragraph" w:customStyle="1" w:styleId="code">
+    <w:name w:val="code"/>
+    <w:basedOn w:val="Normal"/>
+    <w:rsid w:val="00C778C3"/>
+    <w:pPr>
+      <w:spacing w:before="100" w:beforeAutospacing="1" w:after="100" w:afterAutospacing="1" w:line="240" w:lineRule="auto"/>
+    </w:pPr>
+    <w:rPr>
+      <w:rFonts w:ascii="Times New Roman" w:eastAsia="Times New Roman" w:hAnsi="Times New Roman" w:cs="Times New Roman"/>
+      <w:sz w:val="24"/>
+      <w:szCs w:val="24"/>
+    </w:rPr>
+  </w:style>
+  <w:style w:type="paragraph" w:styleId="BalloonText">
+    <w:name w:val="Balloon Text"/>
+    <w:basedOn w:val="Normal"/>
+    <w:link w:val="BalloonTextChar"/>
+    <w:uiPriority w:val="99"/>
+    <w:semiHidden/>
+    <w:unhideWhenUsed/>
+    <w:rsid w:val="00C778C3"/>
+    <w:pPr>
+      <w:spacing w:after="0" w:line="240" w:lineRule="auto"/>
+    </w:pPr>
+    <w:rPr>
+      <w:rFonts w:ascii="Tahoma" w:hAnsi="Tahoma" w:cs="Tahoma"/>
+      <w:sz w:val="16"/>
+      <w:szCs w:val="16"/>
+    </w:rPr>
+  </w:style>
+  <w:style w:type="character" w:customStyle="1" w:styleId="BalloonTextChar">
+    <w:name w:val="Balloon Text Char"/>
+    <w:basedOn w:val="DefaultParagraphFont"/>
+    <w:link w:val="BalloonText"/>
+    <w:uiPriority w:val="99"/>
+    <w:semiHidden/>
+    <w:rsid w:val="00C778C3"/>
+    <w:rPr>
+      <w:rFonts w:ascii="Tahoma" w:hAnsi="Tahoma" w:cs="Tahoma"/>
+      <w:sz w:val="16"/>
+      <w:szCs w:val="16"/>
+    </w:rPr>
+  </w:style>
+  <w:style w:type="paragraph" w:styleId="NoSpacing">
+    <w:name w:val="No Spacing"/>
+    <w:uiPriority w:val="1"/>
+    <w:qFormat/>
+    <w:rsid w:val="008250EB"/>
+    <w:pPr>
+      <w:spacing w:after="0" w:line="240" w:lineRule="auto"/>
+    </w:pPr>
   </w:style>
 </w:styles>
 </file>
@@ -674,6 +1993,25 @@
     <w:name w:val="Normal"/>
     <w:qFormat/>
   </w:style>
+  <w:style w:type="paragraph" w:styleId="Heading2">
+    <w:name w:val="heading 2"/>
+    <w:basedOn w:val="Normal"/>
+    <w:link w:val="Heading2Char"/>
+    <w:uiPriority w:val="9"/>
+    <w:qFormat/>
+    <w:rsid w:val="00A5597E"/>
+    <w:pPr>
+      <w:spacing w:before="100" w:beforeAutospacing="1" w:after="100" w:afterAutospacing="1" w:line="240" w:lineRule="auto"/>
+      <w:outlineLvl w:val="1"/>
+    </w:pPr>
+    <w:rPr>
+      <w:rFonts w:ascii="Times New Roman" w:eastAsia="Times New Roman" w:hAnsi="Times New Roman" w:cs="Times New Roman"/>
+      <w:b/>
+      <w:bCs/>
+      <w:sz w:val="36"/>
+      <w:szCs w:val="36"/>
+    </w:rPr>
+  </w:style>
   <w:style w:type="character" w:default="1" w:styleId="DefaultParagraphFont">
     <w:name w:val="Default Paragraph Font"/>
     <w:uiPriority w:val="1"/>
@@ -727,6 +2065,132 @@
       <w:color w:val="0000FF" w:themeColor="hyperlink"/>
       <w:u w:val="single"/>
     </w:rPr>
+  </w:style>
+  <w:style w:type="character" w:customStyle="1" w:styleId="Heading2Char">
+    <w:name w:val="Heading 2 Char"/>
+    <w:basedOn w:val="DefaultParagraphFont"/>
+    <w:link w:val="Heading2"/>
+    <w:uiPriority w:val="9"/>
+    <w:rsid w:val="00A5597E"/>
+    <w:rPr>
+      <w:rFonts w:ascii="Times New Roman" w:eastAsia="Times New Roman" w:hAnsi="Times New Roman" w:cs="Times New Roman"/>
+      <w:b/>
+      <w:bCs/>
+      <w:sz w:val="36"/>
+      <w:szCs w:val="36"/>
+    </w:rPr>
+  </w:style>
+  <w:style w:type="paragraph" w:styleId="NormalWeb">
+    <w:name w:val="Normal (Web)"/>
+    <w:basedOn w:val="Normal"/>
+    <w:uiPriority w:val="99"/>
+    <w:semiHidden/>
+    <w:unhideWhenUsed/>
+    <w:rsid w:val="00A5597E"/>
+    <w:pPr>
+      <w:spacing w:before="100" w:beforeAutospacing="1" w:after="100" w:afterAutospacing="1" w:line="240" w:lineRule="auto"/>
+    </w:pPr>
+    <w:rPr>
+      <w:rFonts w:ascii="Times New Roman" w:eastAsia="Times New Roman" w:hAnsi="Times New Roman" w:cs="Times New Roman"/>
+      <w:sz w:val="24"/>
+      <w:szCs w:val="24"/>
+    </w:rPr>
+  </w:style>
+  <w:style w:type="character" w:styleId="HTMLCode">
+    <w:name w:val="HTML Code"/>
+    <w:basedOn w:val="DefaultParagraphFont"/>
+    <w:uiPriority w:val="99"/>
+    <w:semiHidden/>
+    <w:unhideWhenUsed/>
+    <w:rsid w:val="00A5597E"/>
+    <w:rPr>
+      <w:rFonts w:ascii="Courier New" w:eastAsia="Times New Roman" w:hAnsi="Courier New" w:cs="Courier New"/>
+      <w:sz w:val="20"/>
+      <w:szCs w:val="20"/>
+    </w:rPr>
+  </w:style>
+  <w:style w:type="paragraph" w:customStyle="1" w:styleId="q">
+    <w:name w:val="q"/>
+    <w:basedOn w:val="Normal"/>
+    <w:rsid w:val="00C778C3"/>
+    <w:pPr>
+      <w:spacing w:before="100" w:beforeAutospacing="1" w:after="100" w:afterAutospacing="1" w:line="240" w:lineRule="auto"/>
+    </w:pPr>
+    <w:rPr>
+      <w:rFonts w:ascii="Times New Roman" w:eastAsia="Times New Roman" w:hAnsi="Times New Roman" w:cs="Times New Roman"/>
+      <w:sz w:val="24"/>
+      <w:szCs w:val="24"/>
+    </w:rPr>
+  </w:style>
+  <w:style w:type="character" w:customStyle="1" w:styleId="klink">
+    <w:name w:val="klink"/>
+    <w:basedOn w:val="DefaultParagraphFont"/>
+    <w:rsid w:val="00C778C3"/>
+  </w:style>
+  <w:style w:type="paragraph" w:customStyle="1" w:styleId="a">
+    <w:name w:val="a"/>
+    <w:basedOn w:val="Normal"/>
+    <w:rsid w:val="00C778C3"/>
+    <w:pPr>
+      <w:spacing w:before="100" w:beforeAutospacing="1" w:after="100" w:afterAutospacing="1" w:line="240" w:lineRule="auto"/>
+    </w:pPr>
+    <w:rPr>
+      <w:rFonts w:ascii="Times New Roman" w:eastAsia="Times New Roman" w:hAnsi="Times New Roman" w:cs="Times New Roman"/>
+      <w:sz w:val="24"/>
+      <w:szCs w:val="24"/>
+    </w:rPr>
+  </w:style>
+  <w:style w:type="paragraph" w:customStyle="1" w:styleId="code">
+    <w:name w:val="code"/>
+    <w:basedOn w:val="Normal"/>
+    <w:rsid w:val="00C778C3"/>
+    <w:pPr>
+      <w:spacing w:before="100" w:beforeAutospacing="1" w:after="100" w:afterAutospacing="1" w:line="240" w:lineRule="auto"/>
+    </w:pPr>
+    <w:rPr>
+      <w:rFonts w:ascii="Times New Roman" w:eastAsia="Times New Roman" w:hAnsi="Times New Roman" w:cs="Times New Roman"/>
+      <w:sz w:val="24"/>
+      <w:szCs w:val="24"/>
+    </w:rPr>
+  </w:style>
+  <w:style w:type="paragraph" w:styleId="BalloonText">
+    <w:name w:val="Balloon Text"/>
+    <w:basedOn w:val="Normal"/>
+    <w:link w:val="BalloonTextChar"/>
+    <w:uiPriority w:val="99"/>
+    <w:semiHidden/>
+    <w:unhideWhenUsed/>
+    <w:rsid w:val="00C778C3"/>
+    <w:pPr>
+      <w:spacing w:after="0" w:line="240" w:lineRule="auto"/>
+    </w:pPr>
+    <w:rPr>
+      <w:rFonts w:ascii="Tahoma" w:hAnsi="Tahoma" w:cs="Tahoma"/>
+      <w:sz w:val="16"/>
+      <w:szCs w:val="16"/>
+    </w:rPr>
+  </w:style>
+  <w:style w:type="character" w:customStyle="1" w:styleId="BalloonTextChar">
+    <w:name w:val="Balloon Text Char"/>
+    <w:basedOn w:val="DefaultParagraphFont"/>
+    <w:link w:val="BalloonText"/>
+    <w:uiPriority w:val="99"/>
+    <w:semiHidden/>
+    <w:rsid w:val="00C778C3"/>
+    <w:rPr>
+      <w:rFonts w:ascii="Tahoma" w:hAnsi="Tahoma" w:cs="Tahoma"/>
+      <w:sz w:val="16"/>
+      <w:szCs w:val="16"/>
+    </w:rPr>
+  </w:style>
+  <w:style w:type="paragraph" w:styleId="NoSpacing">
+    <w:name w:val="No Spacing"/>
+    <w:uiPriority w:val="1"/>
+    <w:qFormat/>
+    <w:rsid w:val="008250EB"/>
+    <w:pPr>
+      <w:spacing w:after="0" w:line="240" w:lineRule="auto"/>
+    </w:pPr>
   </w:style>
 </w:styles>
 </file>

</xml_diff>